<commit_message>
subindo relatorios testes thilla
</commit_message>
<xml_diff>
--- a/testes/casosTesteCadastroEstadia.docx
+++ b/testes/casosTesteCadastroEstadia.docx
@@ -149,10 +149,7 @@
               <w:widowControl w:val="0"/>
             </w:pPr>
             <w:r>
-              <w:t xml:space="preserve">Nome de cliente não cadastrado; </w:t>
-            </w:r>
-            <w:r>
-              <w:t>Números ou caracteres especiais como @ e #</w:t>
+              <w:t>Nome de cliente não cadastrado; Números ou caracteres especiais como @ e #</w:t>
             </w:r>
           </w:p>
         </w:tc>
@@ -167,12 +164,10 @@
               <w:widowControl w:val="0"/>
             </w:pPr>
             <w:proofErr w:type="spellStart"/>
-            <w:proofErr w:type="gramStart"/>
             <w:r>
               <w:t>Numero</w:t>
             </w:r>
             <w:proofErr w:type="spellEnd"/>
-            <w:proofErr w:type="gramEnd"/>
             <w:r>
               <w:t xml:space="preserve"> de Hospedes</w:t>
             </w:r>
@@ -203,15 +198,7 @@
               <w:t>Caracteres</w:t>
             </w:r>
             <w:r>
-              <w:t xml:space="preserve">; </w:t>
-            </w:r>
-            <w:proofErr w:type="gramStart"/>
-            <w:r>
-              <w:t>Número valido</w:t>
-            </w:r>
-            <w:proofErr w:type="gramEnd"/>
-            <w:r>
-              <w:t xml:space="preserve"> porém em desconformidade com a capacidade dos quartos cadastrados</w:t>
+              <w:t>; Número valido porém em desconformidade com a capacidade dos quartos cadastrados</w:t>
             </w:r>
             <w:r>
               <w:t xml:space="preserve">; </w:t>
@@ -273,10 +260,7 @@
               <w:widowControl w:val="0"/>
             </w:pPr>
             <w:r>
-              <w:t xml:space="preserve">Dia e mês de </w:t>
-            </w:r>
-            <w:r>
-              <w:t>saída</w:t>
+              <w:t>Dia e mês de saída</w:t>
             </w:r>
           </w:p>
         </w:tc>
@@ -344,11 +328,20 @@
     <w:p/>
     <w:p>
       <w:r>
-        <w:t>1º passo: Cadastrar cliente com nome Thilla.</w:t>
+        <w:t>1º passo: Cadastrar cliente com nome Thilla</w:t>
+      </w:r>
+      <w:r>
+        <w:t>.</w:t>
       </w:r>
       <w:r>
         <w:br/>
-        <w:t>2º passo: Cadastrar um quarto com capacidade para 5 hóspedes.</w:t>
+        <w:t xml:space="preserve">2º passo: Cadastrar um quarto com capacidade para </w:t>
+      </w:r>
+      <w:r>
+        <w:t>2</w:t>
+      </w:r>
+      <w:r>
+        <w:t xml:space="preserve"> hóspedes.</w:t>
       </w:r>
       <w:r>
         <w:br/>
@@ -497,12 +490,10 @@
               <w:t xml:space="preserve">Informe o </w:t>
             </w:r>
             <w:proofErr w:type="spellStart"/>
-            <w:proofErr w:type="gramStart"/>
             <w:r>
               <w:t>numero</w:t>
             </w:r>
             <w:proofErr w:type="spellEnd"/>
-            <w:proofErr w:type="gramEnd"/>
             <w:r>
               <w:t xml:space="preserve"> total de hospedes:</w:t>
             </w:r>
@@ -769,12 +760,10 @@
               <w:spacing w:line="240" w:lineRule="auto"/>
             </w:pPr>
             <w:proofErr w:type="spellStart"/>
-            <w:proofErr w:type="gramStart"/>
             <w:r>
               <w:t>Numero</w:t>
             </w:r>
             <w:proofErr w:type="spellEnd"/>
-            <w:proofErr w:type="gramEnd"/>
             <w:r>
               <w:t xml:space="preserve"> de Hospedes</w:t>
             </w:r>
@@ -834,7 +823,7 @@
               <w:spacing w:line="240" w:lineRule="auto"/>
             </w:pPr>
             <w:r>
-              <w:t>5</w:t>
+              <w:t>2</w:t>
             </w:r>
           </w:p>
         </w:tc>
@@ -862,13 +851,7 @@
               <w:spacing w:line="240" w:lineRule="auto"/>
             </w:pPr>
             <w:r>
-              <w:t>Programa</w:t>
-            </w:r>
-            <w:r>
-              <w:t xml:space="preserve"> </w:t>
-            </w:r>
-            <w:r>
-              <w:t>mostrará o código do quarto encontrado.</w:t>
+              <w:t>Programa mostrará o código do quarto encontrado.</w:t>
             </w:r>
           </w:p>
         </w:tc>
@@ -1145,7 +1128,17 @@
               <w:spacing w:line="240" w:lineRule="auto"/>
             </w:pPr>
             <w:r>
-              <w:t>1 2 3 2</w:t>
+              <w:t xml:space="preserve">Dia e mês entrada: </w:t>
+            </w:r>
+            <w:r>
+              <w:t>1 2</w:t>
+            </w:r>
+            <w:r>
+              <w:br/>
+              <w:t>Dia e mês saída:</w:t>
+            </w:r>
+            <w:r>
+              <w:t xml:space="preserve"> 3 2</w:t>
             </w:r>
           </w:p>
         </w:tc>
@@ -1209,7 +1202,17 @@
               <w:spacing w:line="240" w:lineRule="auto"/>
             </w:pPr>
             <w:r>
-              <w:t>a b c d</w:t>
+              <w:t xml:space="preserve">Dia e mês entrada: </w:t>
+            </w:r>
+            <w:r>
+              <w:t xml:space="preserve">a b </w:t>
+            </w:r>
+            <w:r>
+              <w:br/>
+              <w:t xml:space="preserve">Dia e mês saída: </w:t>
+            </w:r>
+            <w:r>
+              <w:t>c d</w:t>
             </w:r>
           </w:p>
         </w:tc>
@@ -1243,6 +1246,1317 @@
         </w:tc>
       </w:tr>
     </w:tbl>
+    <w:p>
+      <w:pPr>
+        <w:rPr>
+          <w:sz w:val="28"/>
+          <w:szCs w:val="28"/>
+          <w:u w:val="single"/>
+        </w:rPr>
+      </w:pPr>
+    </w:p>
+    <w:p>
+      <w:pPr>
+        <w:rPr>
+          <w:sz w:val="28"/>
+          <w:szCs w:val="28"/>
+        </w:rPr>
+      </w:pPr>
+      <w:r>
+        <w:rPr>
+          <w:sz w:val="28"/>
+          <w:szCs w:val="28"/>
+        </w:rPr>
+        <w:t>Relatório de execução de teste:</w:t>
+      </w:r>
+    </w:p>
+    <w:p>
+      <w:pPr>
+        <w:rPr>
+          <w:sz w:val="28"/>
+          <w:szCs w:val="28"/>
+          <w:u w:val="single"/>
+        </w:rPr>
+      </w:pPr>
+    </w:p>
+    <w:p>
+      <w:pPr>
+        <w:rPr>
+          <w:sz w:val="28"/>
+          <w:szCs w:val="28"/>
+        </w:rPr>
+      </w:pPr>
+    </w:p>
+    <w:tbl>
+      <w:tblPr>
+        <w:tblStyle w:val="a0"/>
+        <w:tblW w:w="9424" w:type="dxa"/>
+        <w:tblInd w:w="0" w:type="dxa"/>
+        <w:tblBorders>
+          <w:top w:val="single" w:sz="8" w:space="0" w:color="000000"/>
+          <w:left w:val="single" w:sz="8" w:space="0" w:color="000000"/>
+          <w:bottom w:val="single" w:sz="8" w:space="0" w:color="000000"/>
+          <w:right w:val="single" w:sz="8" w:space="0" w:color="000000"/>
+          <w:insideH w:val="single" w:sz="8" w:space="0" w:color="000000"/>
+          <w:insideV w:val="single" w:sz="8" w:space="0" w:color="000000"/>
+        </w:tblBorders>
+        <w:tblLayout w:type="fixed"/>
+        <w:tblLook w:val="0600" w:firstRow="0" w:lastRow="0" w:firstColumn="0" w:lastColumn="0" w:noHBand="1" w:noVBand="1"/>
+      </w:tblPr>
+      <w:tblGrid>
+        <w:gridCol w:w="3251"/>
+        <w:gridCol w:w="4536"/>
+        <w:gridCol w:w="1637"/>
+      </w:tblGrid>
+      <w:tr>
+        <w:trPr>
+          <w:trHeight w:val="138"/>
+        </w:trPr>
+        <w:tc>
+          <w:tcPr>
+            <w:tcW w:w="3251" w:type="dxa"/>
+            <w:shd w:val="clear" w:color="auto" w:fill="auto"/>
+            <w:tcMar>
+              <w:top w:w="100" w:type="dxa"/>
+              <w:left w:w="100" w:type="dxa"/>
+              <w:bottom w:w="100" w:type="dxa"/>
+              <w:right w:w="100" w:type="dxa"/>
+            </w:tcMar>
+          </w:tcPr>
+          <w:p>
+            <w:pPr>
+              <w:widowControl w:val="0"/>
+              <w:pBdr>
+                <w:top w:val="nil"/>
+                <w:left w:val="nil"/>
+                <w:bottom w:val="nil"/>
+                <w:right w:val="nil"/>
+                <w:between w:val="nil"/>
+              </w:pBdr>
+              <w:spacing w:line="240" w:lineRule="auto"/>
+              <w:rPr>
+                <w:b/>
+                <w:bCs/>
+              </w:rPr>
+            </w:pPr>
+            <w:r>
+              <w:rPr>
+                <w:b/>
+                <w:bCs/>
+              </w:rPr>
+              <w:t>Entrada</w:t>
+            </w:r>
+          </w:p>
+        </w:tc>
+        <w:tc>
+          <w:tcPr>
+            <w:tcW w:w="4536" w:type="dxa"/>
+            <w:shd w:val="clear" w:color="auto" w:fill="auto"/>
+            <w:tcMar>
+              <w:top w:w="100" w:type="dxa"/>
+              <w:left w:w="100" w:type="dxa"/>
+              <w:bottom w:w="100" w:type="dxa"/>
+              <w:right w:w="100" w:type="dxa"/>
+            </w:tcMar>
+          </w:tcPr>
+          <w:p>
+            <w:pPr>
+              <w:widowControl w:val="0"/>
+              <w:pBdr>
+                <w:top w:val="nil"/>
+                <w:left w:val="nil"/>
+                <w:bottom w:val="nil"/>
+                <w:right w:val="nil"/>
+                <w:between w:val="nil"/>
+              </w:pBdr>
+              <w:spacing w:line="240" w:lineRule="auto"/>
+              <w:rPr>
+                <w:b/>
+                <w:bCs/>
+              </w:rPr>
+            </w:pPr>
+            <w:r>
+              <w:rPr>
+                <w:b/>
+                <w:bCs/>
+              </w:rPr>
+              <w:t>Resultado</w:t>
+            </w:r>
+          </w:p>
+        </w:tc>
+        <w:tc>
+          <w:tcPr>
+            <w:tcW w:w="1637" w:type="dxa"/>
+          </w:tcPr>
+          <w:p>
+            <w:pPr>
+              <w:widowControl w:val="0"/>
+              <w:pBdr>
+                <w:top w:val="nil"/>
+                <w:left w:val="nil"/>
+                <w:bottom w:val="nil"/>
+                <w:right w:val="nil"/>
+                <w:between w:val="nil"/>
+              </w:pBdr>
+              <w:spacing w:line="240" w:lineRule="auto"/>
+              <w:rPr>
+                <w:b/>
+                <w:bCs/>
+              </w:rPr>
+            </w:pPr>
+            <w:r>
+              <w:rPr>
+                <w:b/>
+                <w:bCs/>
+              </w:rPr>
+              <w:t>Aprovado?</w:t>
+            </w:r>
+          </w:p>
+        </w:tc>
+      </w:tr>
+      <w:tr>
+        <w:trPr>
+          <w:trHeight w:val="419"/>
+        </w:trPr>
+        <w:tc>
+          <w:tcPr>
+            <w:tcW w:w="3251" w:type="dxa"/>
+            <w:shd w:val="clear" w:color="auto" w:fill="auto"/>
+            <w:tcMar>
+              <w:top w:w="100" w:type="dxa"/>
+              <w:left w:w="100" w:type="dxa"/>
+              <w:bottom w:w="100" w:type="dxa"/>
+              <w:right w:w="100" w:type="dxa"/>
+            </w:tcMar>
+          </w:tcPr>
+          <w:p>
+            <w:pPr>
+              <w:widowControl w:val="0"/>
+              <w:pBdr>
+                <w:top w:val="nil"/>
+                <w:left w:val="nil"/>
+                <w:bottom w:val="nil"/>
+                <w:right w:val="nil"/>
+                <w:between w:val="nil"/>
+              </w:pBdr>
+              <w:spacing w:line="240" w:lineRule="auto"/>
+            </w:pPr>
+            <w:r>
+              <w:t>Nome do cliente</w:t>
+            </w:r>
+            <w:r>
+              <w:t xml:space="preserve"> : </w:t>
+            </w:r>
+            <w:r>
+              <w:t>Thilla</w:t>
+            </w:r>
+          </w:p>
+        </w:tc>
+        <w:tc>
+          <w:tcPr>
+            <w:tcW w:w="4536" w:type="dxa"/>
+            <w:shd w:val="clear" w:color="auto" w:fill="auto"/>
+            <w:tcMar>
+              <w:top w:w="100" w:type="dxa"/>
+              <w:left w:w="100" w:type="dxa"/>
+              <w:bottom w:w="100" w:type="dxa"/>
+              <w:right w:w="100" w:type="dxa"/>
+            </w:tcMar>
+          </w:tcPr>
+          <w:p>
+            <w:pPr>
+              <w:widowControl w:val="0"/>
+              <w:pBdr>
+                <w:top w:val="nil"/>
+                <w:left w:val="nil"/>
+                <w:bottom w:val="nil"/>
+                <w:right w:val="nil"/>
+                <w:between w:val="nil"/>
+              </w:pBdr>
+              <w:spacing w:line="240" w:lineRule="auto"/>
+            </w:pPr>
+            <w:r>
+              <w:t>Programa seguirá para próxima instrução: “</w:t>
+            </w:r>
+            <w:r>
+              <w:t xml:space="preserve">Informe o </w:t>
+            </w:r>
+            <w:proofErr w:type="spellStart"/>
+            <w:r>
+              <w:t>numero</w:t>
+            </w:r>
+            <w:proofErr w:type="spellEnd"/>
+            <w:r>
+              <w:t xml:space="preserve"> total de hospedes:</w:t>
+            </w:r>
+            <w:r>
+              <w:t>”</w:t>
+            </w:r>
+          </w:p>
+        </w:tc>
+        <w:tc>
+          <w:tcPr>
+            <w:tcW w:w="1637" w:type="dxa"/>
+          </w:tcPr>
+          <w:p>
+            <w:pPr>
+              <w:widowControl w:val="0"/>
+              <w:pBdr>
+                <w:top w:val="nil"/>
+                <w:left w:val="nil"/>
+                <w:bottom w:val="nil"/>
+                <w:right w:val="nil"/>
+                <w:between w:val="nil"/>
+              </w:pBdr>
+              <w:spacing w:line="240" w:lineRule="auto"/>
+            </w:pPr>
+            <w:r>
+              <w:t>Sim</w:t>
+            </w:r>
+          </w:p>
+        </w:tc>
+      </w:tr>
+      <w:tr>
+        <w:trPr>
+          <w:trHeight w:val="138"/>
+        </w:trPr>
+        <w:tc>
+          <w:tcPr>
+            <w:tcW w:w="3251" w:type="dxa"/>
+            <w:shd w:val="clear" w:color="auto" w:fill="auto"/>
+            <w:tcMar>
+              <w:top w:w="100" w:type="dxa"/>
+              <w:left w:w="100" w:type="dxa"/>
+              <w:bottom w:w="100" w:type="dxa"/>
+              <w:right w:w="100" w:type="dxa"/>
+            </w:tcMar>
+          </w:tcPr>
+          <w:p>
+            <w:pPr>
+              <w:widowControl w:val="0"/>
+              <w:pBdr>
+                <w:top w:val="nil"/>
+                <w:left w:val="nil"/>
+                <w:bottom w:val="nil"/>
+                <w:right w:val="nil"/>
+                <w:between w:val="nil"/>
+              </w:pBdr>
+              <w:spacing w:line="240" w:lineRule="auto"/>
+            </w:pPr>
+            <w:r>
+              <w:t>Nome do cliente</w:t>
+            </w:r>
+            <w:r>
+              <w:t xml:space="preserve"> : </w:t>
+            </w:r>
+            <w:r>
+              <w:t>-3</w:t>
+            </w:r>
+          </w:p>
+        </w:tc>
+        <w:tc>
+          <w:tcPr>
+            <w:tcW w:w="4536" w:type="dxa"/>
+            <w:shd w:val="clear" w:color="auto" w:fill="auto"/>
+            <w:tcMar>
+              <w:top w:w="100" w:type="dxa"/>
+              <w:left w:w="100" w:type="dxa"/>
+              <w:bottom w:w="100" w:type="dxa"/>
+              <w:right w:w="100" w:type="dxa"/>
+            </w:tcMar>
+          </w:tcPr>
+          <w:p>
+            <w:pPr>
+              <w:widowControl w:val="0"/>
+              <w:pBdr>
+                <w:top w:val="nil"/>
+                <w:left w:val="nil"/>
+                <w:bottom w:val="nil"/>
+                <w:right w:val="nil"/>
+                <w:between w:val="nil"/>
+              </w:pBdr>
+              <w:spacing w:line="240" w:lineRule="auto"/>
+            </w:pPr>
+            <w:r>
+              <w:t>“</w:t>
+            </w:r>
+            <w:proofErr w:type="spellStart"/>
+            <w:r>
+              <w:t>Impossivel</w:t>
+            </w:r>
+            <w:proofErr w:type="spellEnd"/>
+            <w:r>
+              <w:t xml:space="preserve"> localizar cliente</w:t>
+            </w:r>
+            <w:r>
+              <w:t>”</w:t>
+            </w:r>
+          </w:p>
+        </w:tc>
+        <w:tc>
+          <w:tcPr>
+            <w:tcW w:w="1637" w:type="dxa"/>
+          </w:tcPr>
+          <w:p>
+            <w:pPr>
+              <w:widowControl w:val="0"/>
+              <w:pBdr>
+                <w:top w:val="nil"/>
+                <w:left w:val="nil"/>
+                <w:bottom w:val="nil"/>
+                <w:right w:val="nil"/>
+                <w:between w:val="nil"/>
+              </w:pBdr>
+              <w:spacing w:line="240" w:lineRule="auto"/>
+            </w:pPr>
+            <w:r>
+              <w:t>Sim</w:t>
+            </w:r>
+          </w:p>
+        </w:tc>
+      </w:tr>
+      <w:tr>
+        <w:trPr>
+          <w:trHeight w:val="143"/>
+        </w:trPr>
+        <w:tc>
+          <w:tcPr>
+            <w:tcW w:w="3251" w:type="dxa"/>
+            <w:shd w:val="clear" w:color="auto" w:fill="auto"/>
+            <w:tcMar>
+              <w:top w:w="100" w:type="dxa"/>
+              <w:left w:w="100" w:type="dxa"/>
+              <w:bottom w:w="100" w:type="dxa"/>
+              <w:right w:w="100" w:type="dxa"/>
+            </w:tcMar>
+          </w:tcPr>
+          <w:p>
+            <w:pPr>
+              <w:widowControl w:val="0"/>
+              <w:pBdr>
+                <w:top w:val="nil"/>
+                <w:left w:val="nil"/>
+                <w:bottom w:val="nil"/>
+                <w:right w:val="nil"/>
+                <w:between w:val="nil"/>
+              </w:pBdr>
+              <w:spacing w:line="240" w:lineRule="auto"/>
+            </w:pPr>
+            <w:r>
+              <w:t>Nome do cliente</w:t>
+            </w:r>
+            <w:r>
+              <w:t xml:space="preserve"> : </w:t>
+            </w:r>
+            <w:r>
+              <w:t>@Thilla</w:t>
+            </w:r>
+          </w:p>
+        </w:tc>
+        <w:tc>
+          <w:tcPr>
+            <w:tcW w:w="4536" w:type="dxa"/>
+            <w:shd w:val="clear" w:color="auto" w:fill="auto"/>
+            <w:tcMar>
+              <w:top w:w="100" w:type="dxa"/>
+              <w:left w:w="100" w:type="dxa"/>
+              <w:bottom w:w="100" w:type="dxa"/>
+              <w:right w:w="100" w:type="dxa"/>
+            </w:tcMar>
+          </w:tcPr>
+          <w:p>
+            <w:pPr>
+              <w:widowControl w:val="0"/>
+              <w:pBdr>
+                <w:top w:val="nil"/>
+                <w:left w:val="nil"/>
+                <w:bottom w:val="nil"/>
+                <w:right w:val="nil"/>
+                <w:between w:val="nil"/>
+              </w:pBdr>
+              <w:spacing w:line="240" w:lineRule="auto"/>
+            </w:pPr>
+            <w:r>
+              <w:t>“</w:t>
+            </w:r>
+            <w:proofErr w:type="spellStart"/>
+            <w:r>
+              <w:t>Impossivel</w:t>
+            </w:r>
+            <w:proofErr w:type="spellEnd"/>
+            <w:r>
+              <w:t xml:space="preserve"> localizar cliente</w:t>
+            </w:r>
+            <w:r>
+              <w:t>”</w:t>
+            </w:r>
+          </w:p>
+        </w:tc>
+        <w:tc>
+          <w:tcPr>
+            <w:tcW w:w="1637" w:type="dxa"/>
+          </w:tcPr>
+          <w:p>
+            <w:pPr>
+              <w:widowControl w:val="0"/>
+              <w:pBdr>
+                <w:top w:val="nil"/>
+                <w:left w:val="nil"/>
+                <w:bottom w:val="nil"/>
+                <w:right w:val="nil"/>
+                <w:between w:val="nil"/>
+              </w:pBdr>
+              <w:spacing w:line="240" w:lineRule="auto"/>
+            </w:pPr>
+            <w:r>
+              <w:t xml:space="preserve">Sim </w:t>
+            </w:r>
+          </w:p>
+        </w:tc>
+      </w:tr>
+      <w:tr>
+        <w:trPr>
+          <w:trHeight w:val="138"/>
+        </w:trPr>
+        <w:tc>
+          <w:tcPr>
+            <w:tcW w:w="3251" w:type="dxa"/>
+            <w:shd w:val="clear" w:color="auto" w:fill="auto"/>
+            <w:tcMar>
+              <w:top w:w="100" w:type="dxa"/>
+              <w:left w:w="100" w:type="dxa"/>
+              <w:bottom w:w="100" w:type="dxa"/>
+              <w:right w:w="100" w:type="dxa"/>
+            </w:tcMar>
+          </w:tcPr>
+          <w:p>
+            <w:pPr>
+              <w:widowControl w:val="0"/>
+              <w:pBdr>
+                <w:top w:val="nil"/>
+                <w:left w:val="nil"/>
+                <w:bottom w:val="nil"/>
+                <w:right w:val="nil"/>
+                <w:between w:val="nil"/>
+              </w:pBdr>
+              <w:spacing w:line="240" w:lineRule="auto"/>
+            </w:pPr>
+            <w:r>
+              <w:t>Nome do cliente</w:t>
+            </w:r>
+            <w:r>
+              <w:t xml:space="preserve"> : </w:t>
+            </w:r>
+            <w:r>
+              <w:t>Fabrício Frade</w:t>
+            </w:r>
+          </w:p>
+        </w:tc>
+        <w:tc>
+          <w:tcPr>
+            <w:tcW w:w="4536" w:type="dxa"/>
+            <w:shd w:val="clear" w:color="auto" w:fill="auto"/>
+            <w:tcMar>
+              <w:top w:w="100" w:type="dxa"/>
+              <w:left w:w="100" w:type="dxa"/>
+              <w:bottom w:w="100" w:type="dxa"/>
+              <w:right w:w="100" w:type="dxa"/>
+            </w:tcMar>
+          </w:tcPr>
+          <w:p>
+            <w:pPr>
+              <w:widowControl w:val="0"/>
+              <w:pBdr>
+                <w:top w:val="nil"/>
+                <w:left w:val="nil"/>
+                <w:bottom w:val="nil"/>
+                <w:right w:val="nil"/>
+                <w:between w:val="nil"/>
+              </w:pBdr>
+              <w:spacing w:line="240" w:lineRule="auto"/>
+            </w:pPr>
+            <w:r>
+              <w:t>“</w:t>
+            </w:r>
+            <w:proofErr w:type="spellStart"/>
+            <w:r>
+              <w:t>Impossivel</w:t>
+            </w:r>
+            <w:proofErr w:type="spellEnd"/>
+            <w:r>
+              <w:t xml:space="preserve"> localizar cliente</w:t>
+            </w:r>
+            <w:r>
+              <w:t>”</w:t>
+            </w:r>
+          </w:p>
+        </w:tc>
+        <w:tc>
+          <w:tcPr>
+            <w:tcW w:w="1637" w:type="dxa"/>
+          </w:tcPr>
+          <w:p>
+            <w:pPr>
+              <w:widowControl w:val="0"/>
+              <w:pBdr>
+                <w:top w:val="nil"/>
+                <w:left w:val="nil"/>
+                <w:bottom w:val="nil"/>
+                <w:right w:val="nil"/>
+                <w:between w:val="nil"/>
+              </w:pBdr>
+              <w:spacing w:line="240" w:lineRule="auto"/>
+            </w:pPr>
+            <w:r>
+              <w:t>Sim</w:t>
+            </w:r>
+          </w:p>
+        </w:tc>
+      </w:tr>
+    </w:tbl>
+    <w:p/>
+    <w:p/>
+    <w:tbl>
+      <w:tblPr>
+        <w:tblStyle w:val="a0"/>
+        <w:tblW w:w="9424" w:type="dxa"/>
+        <w:tblInd w:w="0" w:type="dxa"/>
+        <w:tblBorders>
+          <w:top w:val="single" w:sz="8" w:space="0" w:color="000000"/>
+          <w:left w:val="single" w:sz="8" w:space="0" w:color="000000"/>
+          <w:bottom w:val="single" w:sz="8" w:space="0" w:color="000000"/>
+          <w:right w:val="single" w:sz="8" w:space="0" w:color="000000"/>
+          <w:insideH w:val="single" w:sz="8" w:space="0" w:color="000000"/>
+          <w:insideV w:val="single" w:sz="8" w:space="0" w:color="000000"/>
+        </w:tblBorders>
+        <w:tblLayout w:type="fixed"/>
+        <w:tblLook w:val="0600" w:firstRow="0" w:lastRow="0" w:firstColumn="0" w:lastColumn="0" w:noHBand="1" w:noVBand="1"/>
+      </w:tblPr>
+      <w:tblGrid>
+        <w:gridCol w:w="3251"/>
+        <w:gridCol w:w="4536"/>
+        <w:gridCol w:w="1637"/>
+      </w:tblGrid>
+      <w:tr>
+        <w:trPr>
+          <w:trHeight w:val="138"/>
+        </w:trPr>
+        <w:tc>
+          <w:tcPr>
+            <w:tcW w:w="3251" w:type="dxa"/>
+            <w:shd w:val="clear" w:color="auto" w:fill="auto"/>
+            <w:tcMar>
+              <w:top w:w="100" w:type="dxa"/>
+              <w:left w:w="100" w:type="dxa"/>
+              <w:bottom w:w="100" w:type="dxa"/>
+              <w:right w:w="100" w:type="dxa"/>
+            </w:tcMar>
+          </w:tcPr>
+          <w:p>
+            <w:pPr>
+              <w:widowControl w:val="0"/>
+              <w:pBdr>
+                <w:top w:val="nil"/>
+                <w:left w:val="nil"/>
+                <w:bottom w:val="nil"/>
+                <w:right w:val="nil"/>
+                <w:between w:val="nil"/>
+              </w:pBdr>
+              <w:spacing w:line="240" w:lineRule="auto"/>
+              <w:rPr>
+                <w:b/>
+                <w:bCs/>
+              </w:rPr>
+            </w:pPr>
+            <w:r>
+              <w:rPr>
+                <w:b/>
+                <w:bCs/>
+              </w:rPr>
+              <w:t>Entrada</w:t>
+            </w:r>
+          </w:p>
+        </w:tc>
+        <w:tc>
+          <w:tcPr>
+            <w:tcW w:w="4536" w:type="dxa"/>
+            <w:shd w:val="clear" w:color="auto" w:fill="auto"/>
+            <w:tcMar>
+              <w:top w:w="100" w:type="dxa"/>
+              <w:left w:w="100" w:type="dxa"/>
+              <w:bottom w:w="100" w:type="dxa"/>
+              <w:right w:w="100" w:type="dxa"/>
+            </w:tcMar>
+          </w:tcPr>
+          <w:p>
+            <w:pPr>
+              <w:widowControl w:val="0"/>
+              <w:pBdr>
+                <w:top w:val="nil"/>
+                <w:left w:val="nil"/>
+                <w:bottom w:val="nil"/>
+                <w:right w:val="nil"/>
+                <w:between w:val="nil"/>
+              </w:pBdr>
+              <w:spacing w:line="240" w:lineRule="auto"/>
+              <w:rPr>
+                <w:b/>
+                <w:bCs/>
+              </w:rPr>
+            </w:pPr>
+            <w:r>
+              <w:rPr>
+                <w:b/>
+                <w:bCs/>
+              </w:rPr>
+              <w:t>Resultado</w:t>
+            </w:r>
+          </w:p>
+        </w:tc>
+        <w:tc>
+          <w:tcPr>
+            <w:tcW w:w="1637" w:type="dxa"/>
+          </w:tcPr>
+          <w:p>
+            <w:pPr>
+              <w:widowControl w:val="0"/>
+              <w:pBdr>
+                <w:top w:val="nil"/>
+                <w:left w:val="nil"/>
+                <w:bottom w:val="nil"/>
+                <w:right w:val="nil"/>
+                <w:between w:val="nil"/>
+              </w:pBdr>
+              <w:spacing w:line="240" w:lineRule="auto"/>
+              <w:rPr>
+                <w:b/>
+                <w:bCs/>
+              </w:rPr>
+            </w:pPr>
+            <w:r>
+              <w:rPr>
+                <w:b/>
+                <w:bCs/>
+              </w:rPr>
+              <w:t>Aprovado?</w:t>
+            </w:r>
+          </w:p>
+        </w:tc>
+      </w:tr>
+      <w:tr>
+        <w:trPr>
+          <w:trHeight w:val="419"/>
+        </w:trPr>
+        <w:tc>
+          <w:tcPr>
+            <w:tcW w:w="3251" w:type="dxa"/>
+            <w:shd w:val="clear" w:color="auto" w:fill="auto"/>
+            <w:tcMar>
+              <w:top w:w="100" w:type="dxa"/>
+              <w:left w:w="100" w:type="dxa"/>
+              <w:bottom w:w="100" w:type="dxa"/>
+              <w:right w:w="100" w:type="dxa"/>
+            </w:tcMar>
+          </w:tcPr>
+          <w:p>
+            <w:pPr>
+              <w:widowControl w:val="0"/>
+              <w:pBdr>
+                <w:top w:val="nil"/>
+                <w:left w:val="nil"/>
+                <w:bottom w:val="nil"/>
+                <w:right w:val="nil"/>
+                <w:between w:val="nil"/>
+              </w:pBdr>
+              <w:spacing w:line="240" w:lineRule="auto"/>
+            </w:pPr>
+            <w:proofErr w:type="spellStart"/>
+            <w:r>
+              <w:t>Numero</w:t>
+            </w:r>
+            <w:proofErr w:type="spellEnd"/>
+            <w:r>
+              <w:t xml:space="preserve"> de Hospedes: </w:t>
+            </w:r>
+            <w:r>
+              <w:t>2</w:t>
+            </w:r>
+          </w:p>
+        </w:tc>
+        <w:tc>
+          <w:tcPr>
+            <w:tcW w:w="4536" w:type="dxa"/>
+            <w:shd w:val="clear" w:color="auto" w:fill="auto"/>
+            <w:tcMar>
+              <w:top w:w="100" w:type="dxa"/>
+              <w:left w:w="100" w:type="dxa"/>
+              <w:bottom w:w="100" w:type="dxa"/>
+              <w:right w:w="100" w:type="dxa"/>
+            </w:tcMar>
+          </w:tcPr>
+          <w:p>
+            <w:pPr>
+              <w:widowControl w:val="0"/>
+              <w:pBdr>
+                <w:top w:val="nil"/>
+                <w:left w:val="nil"/>
+                <w:bottom w:val="nil"/>
+                <w:right w:val="nil"/>
+                <w:between w:val="nil"/>
+              </w:pBdr>
+              <w:spacing w:line="240" w:lineRule="auto"/>
+            </w:pPr>
+            <w:r>
+              <w:t>“O numero do quarto encontrado e: 2”</w:t>
+            </w:r>
+          </w:p>
+        </w:tc>
+        <w:tc>
+          <w:tcPr>
+            <w:tcW w:w="1637" w:type="dxa"/>
+          </w:tcPr>
+          <w:p>
+            <w:pPr>
+              <w:widowControl w:val="0"/>
+              <w:pBdr>
+                <w:top w:val="nil"/>
+                <w:left w:val="nil"/>
+                <w:bottom w:val="nil"/>
+                <w:right w:val="nil"/>
+                <w:between w:val="nil"/>
+              </w:pBdr>
+              <w:spacing w:line="240" w:lineRule="auto"/>
+            </w:pPr>
+            <w:r>
+              <w:t>Sim</w:t>
+            </w:r>
+          </w:p>
+        </w:tc>
+      </w:tr>
+      <w:tr>
+        <w:trPr>
+          <w:trHeight w:val="138"/>
+        </w:trPr>
+        <w:tc>
+          <w:tcPr>
+            <w:tcW w:w="3251" w:type="dxa"/>
+            <w:shd w:val="clear" w:color="auto" w:fill="auto"/>
+            <w:tcMar>
+              <w:top w:w="100" w:type="dxa"/>
+              <w:left w:w="100" w:type="dxa"/>
+              <w:bottom w:w="100" w:type="dxa"/>
+              <w:right w:w="100" w:type="dxa"/>
+            </w:tcMar>
+          </w:tcPr>
+          <w:p>
+            <w:pPr>
+              <w:widowControl w:val="0"/>
+              <w:pBdr>
+                <w:top w:val="nil"/>
+                <w:left w:val="nil"/>
+                <w:bottom w:val="nil"/>
+                <w:right w:val="nil"/>
+                <w:between w:val="nil"/>
+              </w:pBdr>
+              <w:spacing w:line="240" w:lineRule="auto"/>
+            </w:pPr>
+            <w:proofErr w:type="spellStart"/>
+            <w:r>
+              <w:t>Numero</w:t>
+            </w:r>
+            <w:proofErr w:type="spellEnd"/>
+            <w:r>
+              <w:t xml:space="preserve"> de Hospedes : -3</w:t>
+            </w:r>
+          </w:p>
+        </w:tc>
+        <w:tc>
+          <w:tcPr>
+            <w:tcW w:w="4536" w:type="dxa"/>
+            <w:shd w:val="clear" w:color="auto" w:fill="auto"/>
+            <w:tcMar>
+              <w:top w:w="100" w:type="dxa"/>
+              <w:left w:w="100" w:type="dxa"/>
+              <w:bottom w:w="100" w:type="dxa"/>
+              <w:right w:w="100" w:type="dxa"/>
+            </w:tcMar>
+          </w:tcPr>
+          <w:p>
+            <w:pPr>
+              <w:widowControl w:val="0"/>
+              <w:pBdr>
+                <w:top w:val="nil"/>
+                <w:left w:val="nil"/>
+                <w:bottom w:val="nil"/>
+                <w:right w:val="nil"/>
+                <w:between w:val="nil"/>
+              </w:pBdr>
+              <w:spacing w:line="240" w:lineRule="auto"/>
+            </w:pPr>
+            <w:r>
+              <w:t>“</w:t>
+            </w:r>
+            <w:proofErr w:type="spellStart"/>
+            <w:r>
+              <w:t>Impossivel</w:t>
+            </w:r>
+            <w:proofErr w:type="spellEnd"/>
+            <w:r>
+              <w:t xml:space="preserve"> localizar quarto </w:t>
+            </w:r>
+            <w:proofErr w:type="spellStart"/>
+            <w:r>
+              <w:t>disponivel</w:t>
+            </w:r>
+            <w:proofErr w:type="spellEnd"/>
+            <w:r>
+              <w:t xml:space="preserve"> ou</w:t>
+            </w:r>
+            <w:r>
+              <w:t xml:space="preserve"> com capacidade adequada!”</w:t>
+            </w:r>
+          </w:p>
+        </w:tc>
+        <w:tc>
+          <w:tcPr>
+            <w:tcW w:w="1637" w:type="dxa"/>
+          </w:tcPr>
+          <w:p>
+            <w:pPr>
+              <w:widowControl w:val="0"/>
+              <w:pBdr>
+                <w:top w:val="nil"/>
+                <w:left w:val="nil"/>
+                <w:bottom w:val="nil"/>
+                <w:right w:val="nil"/>
+                <w:between w:val="nil"/>
+              </w:pBdr>
+              <w:spacing w:line="240" w:lineRule="auto"/>
+            </w:pPr>
+            <w:r>
+              <w:t>Sim</w:t>
+            </w:r>
+          </w:p>
+        </w:tc>
+      </w:tr>
+      <w:tr>
+        <w:trPr>
+          <w:trHeight w:val="143"/>
+        </w:trPr>
+        <w:tc>
+          <w:tcPr>
+            <w:tcW w:w="3251" w:type="dxa"/>
+            <w:shd w:val="clear" w:color="auto" w:fill="auto"/>
+            <w:tcMar>
+              <w:top w:w="100" w:type="dxa"/>
+              <w:left w:w="100" w:type="dxa"/>
+              <w:bottom w:w="100" w:type="dxa"/>
+              <w:right w:w="100" w:type="dxa"/>
+            </w:tcMar>
+          </w:tcPr>
+          <w:p>
+            <w:pPr>
+              <w:widowControl w:val="0"/>
+              <w:pBdr>
+                <w:top w:val="nil"/>
+                <w:left w:val="nil"/>
+                <w:bottom w:val="nil"/>
+                <w:right w:val="nil"/>
+                <w:between w:val="nil"/>
+              </w:pBdr>
+              <w:spacing w:line="240" w:lineRule="auto"/>
+            </w:pPr>
+            <w:proofErr w:type="spellStart"/>
+            <w:r>
+              <w:t>Numero</w:t>
+            </w:r>
+            <w:proofErr w:type="spellEnd"/>
+            <w:r>
+              <w:t xml:space="preserve"> de Hospedes :</w:t>
+            </w:r>
+            <w:r>
+              <w:t xml:space="preserve"> Quarto1</w:t>
+            </w:r>
+          </w:p>
+        </w:tc>
+        <w:tc>
+          <w:tcPr>
+            <w:tcW w:w="4536" w:type="dxa"/>
+            <w:shd w:val="clear" w:color="auto" w:fill="auto"/>
+            <w:tcMar>
+              <w:top w:w="100" w:type="dxa"/>
+              <w:left w:w="100" w:type="dxa"/>
+              <w:bottom w:w="100" w:type="dxa"/>
+              <w:right w:w="100" w:type="dxa"/>
+            </w:tcMar>
+          </w:tcPr>
+          <w:p>
+            <w:pPr>
+              <w:widowControl w:val="0"/>
+              <w:pBdr>
+                <w:top w:val="nil"/>
+                <w:left w:val="nil"/>
+                <w:bottom w:val="nil"/>
+                <w:right w:val="nil"/>
+                <w:between w:val="nil"/>
+              </w:pBdr>
+              <w:spacing w:line="240" w:lineRule="auto"/>
+            </w:pPr>
+            <w:r>
+              <w:t>De fato a mensagem é exibida mas logo em seguida o programa apresenta falha de execução também.</w:t>
+            </w:r>
+          </w:p>
+        </w:tc>
+        <w:tc>
+          <w:tcPr>
+            <w:tcW w:w="1637" w:type="dxa"/>
+          </w:tcPr>
+          <w:p>
+            <w:pPr>
+              <w:widowControl w:val="0"/>
+              <w:pBdr>
+                <w:top w:val="nil"/>
+                <w:left w:val="nil"/>
+                <w:bottom w:val="nil"/>
+                <w:right w:val="nil"/>
+                <w:between w:val="nil"/>
+              </w:pBdr>
+              <w:spacing w:line="240" w:lineRule="auto"/>
+            </w:pPr>
+            <w:proofErr w:type="spellStart"/>
+            <w:r>
+              <w:t>Nao</w:t>
+            </w:r>
+            <w:proofErr w:type="spellEnd"/>
+          </w:p>
+        </w:tc>
+      </w:tr>
+    </w:tbl>
+    <w:p/>
+    <w:p/>
+    <w:tbl>
+      <w:tblPr>
+        <w:tblStyle w:val="a0"/>
+        <w:tblW w:w="9424" w:type="dxa"/>
+        <w:tblInd w:w="0" w:type="dxa"/>
+        <w:tblBorders>
+          <w:top w:val="single" w:sz="8" w:space="0" w:color="000000"/>
+          <w:left w:val="single" w:sz="8" w:space="0" w:color="000000"/>
+          <w:bottom w:val="single" w:sz="8" w:space="0" w:color="000000"/>
+          <w:right w:val="single" w:sz="8" w:space="0" w:color="000000"/>
+          <w:insideH w:val="single" w:sz="8" w:space="0" w:color="000000"/>
+          <w:insideV w:val="single" w:sz="8" w:space="0" w:color="000000"/>
+        </w:tblBorders>
+        <w:tblLayout w:type="fixed"/>
+        <w:tblLook w:val="0600" w:firstRow="0" w:lastRow="0" w:firstColumn="0" w:lastColumn="0" w:noHBand="1" w:noVBand="1"/>
+      </w:tblPr>
+      <w:tblGrid>
+        <w:gridCol w:w="3251"/>
+        <w:gridCol w:w="4536"/>
+        <w:gridCol w:w="1637"/>
+      </w:tblGrid>
+      <w:tr>
+        <w:trPr>
+          <w:trHeight w:val="138"/>
+        </w:trPr>
+        <w:tc>
+          <w:tcPr>
+            <w:tcW w:w="3251" w:type="dxa"/>
+            <w:shd w:val="clear" w:color="auto" w:fill="auto"/>
+            <w:tcMar>
+              <w:top w:w="100" w:type="dxa"/>
+              <w:left w:w="100" w:type="dxa"/>
+              <w:bottom w:w="100" w:type="dxa"/>
+              <w:right w:w="100" w:type="dxa"/>
+            </w:tcMar>
+          </w:tcPr>
+          <w:p>
+            <w:pPr>
+              <w:widowControl w:val="0"/>
+              <w:pBdr>
+                <w:top w:val="nil"/>
+                <w:left w:val="nil"/>
+                <w:bottom w:val="nil"/>
+                <w:right w:val="nil"/>
+                <w:between w:val="nil"/>
+              </w:pBdr>
+              <w:spacing w:line="240" w:lineRule="auto"/>
+              <w:rPr>
+                <w:b/>
+                <w:bCs/>
+              </w:rPr>
+            </w:pPr>
+            <w:r>
+              <w:rPr>
+                <w:b/>
+                <w:bCs/>
+              </w:rPr>
+              <w:t>Entrada</w:t>
+            </w:r>
+          </w:p>
+        </w:tc>
+        <w:tc>
+          <w:tcPr>
+            <w:tcW w:w="4536" w:type="dxa"/>
+            <w:shd w:val="clear" w:color="auto" w:fill="auto"/>
+            <w:tcMar>
+              <w:top w:w="100" w:type="dxa"/>
+              <w:left w:w="100" w:type="dxa"/>
+              <w:bottom w:w="100" w:type="dxa"/>
+              <w:right w:w="100" w:type="dxa"/>
+            </w:tcMar>
+          </w:tcPr>
+          <w:p>
+            <w:pPr>
+              <w:widowControl w:val="0"/>
+              <w:pBdr>
+                <w:top w:val="nil"/>
+                <w:left w:val="nil"/>
+                <w:bottom w:val="nil"/>
+                <w:right w:val="nil"/>
+                <w:between w:val="nil"/>
+              </w:pBdr>
+              <w:spacing w:line="240" w:lineRule="auto"/>
+              <w:rPr>
+                <w:b/>
+                <w:bCs/>
+              </w:rPr>
+            </w:pPr>
+            <w:r>
+              <w:rPr>
+                <w:b/>
+                <w:bCs/>
+              </w:rPr>
+              <w:t>Resultado</w:t>
+            </w:r>
+          </w:p>
+        </w:tc>
+        <w:tc>
+          <w:tcPr>
+            <w:tcW w:w="1637" w:type="dxa"/>
+          </w:tcPr>
+          <w:p>
+            <w:pPr>
+              <w:widowControl w:val="0"/>
+              <w:pBdr>
+                <w:top w:val="nil"/>
+                <w:left w:val="nil"/>
+                <w:bottom w:val="nil"/>
+                <w:right w:val="nil"/>
+                <w:between w:val="nil"/>
+              </w:pBdr>
+              <w:spacing w:line="240" w:lineRule="auto"/>
+              <w:rPr>
+                <w:b/>
+                <w:bCs/>
+              </w:rPr>
+            </w:pPr>
+            <w:r>
+              <w:rPr>
+                <w:b/>
+                <w:bCs/>
+              </w:rPr>
+              <w:t>Aprovado?</w:t>
+            </w:r>
+          </w:p>
+        </w:tc>
+      </w:tr>
+      <w:tr>
+        <w:trPr>
+          <w:trHeight w:val="419"/>
+        </w:trPr>
+        <w:tc>
+          <w:tcPr>
+            <w:tcW w:w="3251" w:type="dxa"/>
+            <w:shd w:val="clear" w:color="auto" w:fill="auto"/>
+            <w:tcMar>
+              <w:top w:w="100" w:type="dxa"/>
+              <w:left w:w="100" w:type="dxa"/>
+              <w:bottom w:w="100" w:type="dxa"/>
+              <w:right w:w="100" w:type="dxa"/>
+            </w:tcMar>
+          </w:tcPr>
+          <w:p>
+            <w:pPr>
+              <w:widowControl w:val="0"/>
+              <w:pBdr>
+                <w:top w:val="nil"/>
+                <w:left w:val="nil"/>
+                <w:bottom w:val="nil"/>
+                <w:right w:val="nil"/>
+                <w:between w:val="nil"/>
+              </w:pBdr>
+              <w:spacing w:line="240" w:lineRule="auto"/>
+            </w:pPr>
+            <w:r>
+              <w:t>Dia e Mês de Entrada e Saída</w:t>
+            </w:r>
+            <w:r>
+              <w:t xml:space="preserve">: </w:t>
+            </w:r>
+            <w:r>
+              <w:t xml:space="preserve">1 </w:t>
+            </w:r>
+            <w:r>
+              <w:t>2</w:t>
+            </w:r>
+            <w:r>
+              <w:t xml:space="preserve"> 3 2</w:t>
+            </w:r>
+          </w:p>
+        </w:tc>
+        <w:tc>
+          <w:tcPr>
+            <w:tcW w:w="4536" w:type="dxa"/>
+            <w:shd w:val="clear" w:color="auto" w:fill="auto"/>
+            <w:tcMar>
+              <w:top w:w="100" w:type="dxa"/>
+              <w:left w:w="100" w:type="dxa"/>
+              <w:bottom w:w="100" w:type="dxa"/>
+              <w:right w:w="100" w:type="dxa"/>
+            </w:tcMar>
+          </w:tcPr>
+          <w:p>
+            <w:pPr>
+              <w:widowControl w:val="0"/>
+              <w:pBdr>
+                <w:top w:val="nil"/>
+                <w:left w:val="nil"/>
+                <w:bottom w:val="nil"/>
+                <w:right w:val="nil"/>
+                <w:between w:val="nil"/>
+              </w:pBdr>
+              <w:spacing w:line="240" w:lineRule="auto"/>
+            </w:pPr>
+            <w:r>
+              <w:t>“</w:t>
+            </w:r>
+            <w:r>
+              <w:t>Dias de entrada e saída gravados com sucesso</w:t>
+            </w:r>
+            <w:r>
+              <w:t>”</w:t>
+            </w:r>
+          </w:p>
+        </w:tc>
+        <w:tc>
+          <w:tcPr>
+            <w:tcW w:w="1637" w:type="dxa"/>
+          </w:tcPr>
+          <w:p>
+            <w:pPr>
+              <w:widowControl w:val="0"/>
+              <w:pBdr>
+                <w:top w:val="nil"/>
+                <w:left w:val="nil"/>
+                <w:bottom w:val="nil"/>
+                <w:right w:val="nil"/>
+                <w:between w:val="nil"/>
+              </w:pBdr>
+              <w:spacing w:line="240" w:lineRule="auto"/>
+            </w:pPr>
+            <w:r>
+              <w:t>Sim</w:t>
+            </w:r>
+          </w:p>
+        </w:tc>
+      </w:tr>
+      <w:tr>
+        <w:trPr>
+          <w:trHeight w:val="138"/>
+        </w:trPr>
+        <w:tc>
+          <w:tcPr>
+            <w:tcW w:w="3251" w:type="dxa"/>
+            <w:shd w:val="clear" w:color="auto" w:fill="auto"/>
+            <w:tcMar>
+              <w:top w:w="100" w:type="dxa"/>
+              <w:left w:w="100" w:type="dxa"/>
+              <w:bottom w:w="100" w:type="dxa"/>
+              <w:right w:w="100" w:type="dxa"/>
+            </w:tcMar>
+          </w:tcPr>
+          <w:p>
+            <w:pPr>
+              <w:widowControl w:val="0"/>
+              <w:pBdr>
+                <w:top w:val="nil"/>
+                <w:left w:val="nil"/>
+                <w:bottom w:val="nil"/>
+                <w:right w:val="nil"/>
+                <w:between w:val="nil"/>
+              </w:pBdr>
+              <w:spacing w:line="240" w:lineRule="auto"/>
+            </w:pPr>
+            <w:r>
+              <w:t xml:space="preserve">Dia e Mês de Entrada e Saída: </w:t>
+            </w:r>
+            <w:r>
+              <w:t>a b c d</w:t>
+            </w:r>
+          </w:p>
+        </w:tc>
+        <w:tc>
+          <w:tcPr>
+            <w:tcW w:w="4536" w:type="dxa"/>
+            <w:shd w:val="clear" w:color="auto" w:fill="auto"/>
+            <w:tcMar>
+              <w:top w:w="100" w:type="dxa"/>
+              <w:left w:w="100" w:type="dxa"/>
+              <w:bottom w:w="100" w:type="dxa"/>
+              <w:right w:w="100" w:type="dxa"/>
+            </w:tcMar>
+          </w:tcPr>
+          <w:p>
+            <w:pPr>
+              <w:widowControl w:val="0"/>
+              <w:pBdr>
+                <w:top w:val="nil"/>
+                <w:left w:val="nil"/>
+                <w:bottom w:val="nil"/>
+                <w:right w:val="nil"/>
+                <w:between w:val="nil"/>
+              </w:pBdr>
+              <w:spacing w:line="240" w:lineRule="auto"/>
+            </w:pPr>
+            <w:r>
+              <w:t>Ocorrerá erro no processamento e programa encerrará</w:t>
+            </w:r>
+          </w:p>
+        </w:tc>
+        <w:tc>
+          <w:tcPr>
+            <w:tcW w:w="1637" w:type="dxa"/>
+          </w:tcPr>
+          <w:p>
+            <w:pPr>
+              <w:widowControl w:val="0"/>
+              <w:pBdr>
+                <w:top w:val="nil"/>
+                <w:left w:val="nil"/>
+                <w:bottom w:val="nil"/>
+                <w:right w:val="nil"/>
+                <w:between w:val="nil"/>
+              </w:pBdr>
+              <w:spacing w:line="240" w:lineRule="auto"/>
+            </w:pPr>
+            <w:r>
+              <w:t>Sim</w:t>
+            </w:r>
+          </w:p>
+        </w:tc>
+      </w:tr>
+    </w:tbl>
+    <w:p/>
+    <w:p>
+      <w:pPr>
+        <w:rPr>
+          <w:sz w:val="28"/>
+          <w:szCs w:val="28"/>
+          <w:u w:val="single"/>
+        </w:rPr>
+      </w:pPr>
+    </w:p>
     <w:p>
       <w:pPr>
         <w:rPr>

</xml_diff>